<commit_message>
added music in amazon
</commit_message>
<xml_diff>
--- a/auto/build/classes/auto/build/classes/interface_segregation/Is.docx
+++ b/auto/build/classes/auto/build/classes/interface_segregation/Is.docx
@@ -13,16 +13,45 @@
         <w:t>Interface Segregation Principle</w:t>
       </w:r>
       <w:r>
-        <w:t xml:space="preserve"> states that clients should not be forced to implement interfaces the</w:t>
+        <w:t xml:space="preserve"> states that clients should not be forced to implement interfaces they don't use. Instead of one interface many small interfaces are preferred based on groups of methods, each one serving one </w:t>
+      </w:r>
+      <w:proofErr w:type="spellStart"/>
+      <w:r>
+        <w:t>submodule</w:t>
+      </w:r>
+      <w:proofErr w:type="spellEnd"/>
+      <w:r>
+        <w:t>.</w:t>
+      </w:r>
+    </w:p>
+    <w:p>
+      <w:pPr>
+        <w:pStyle w:val="NormalWeb"/>
+      </w:pPr>
+      <w:r>
+        <w:rPr>
+          <w:rStyle w:val="jb-highlight-lightblue-bold-17"/>
+        </w:rPr>
+        <w:t>What is Interface Segregation Principle</w:t>
       </w:r>
       <w:r>
-        <w:t xml:space="preserve">y don't use. Instead of one </w:t>
+        <w:t xml:space="preserve"> – Robert C. Martin has defined Interface Segregation Principle as – </w:t>
       </w:r>
+    </w:p>
+    <w:p>
+      <w:pPr>
+        <w:pStyle w:val="NormalWeb"/>
+      </w:pPr>
+      <w:r>
+        <w:rPr>
+          <w:rStyle w:val="Strong"/>
+        </w:rPr>
+        <w:t>Many client specific interfaces are better than one general purpose interface</w:t>
+      </w:r>
+    </w:p>
+    <w:p>
       <w:bookmarkStart w:id="0" w:name="_GoBack"/>
       <w:bookmarkEnd w:id="0"/>
-      <w:r>
-        <w:t>interface many small interfaces are preferred based on groups of methods, each one serving one submodule.</w:t>
-      </w:r>
     </w:p>
     <w:sectPr>
       <w:pgSz w:w="12240" w:h="15840"/>
@@ -232,6 +261,27 @@
       <w:bCs/>
     </w:rPr>
   </w:style>
+  <w:style w:type="paragraph" w:styleId="NormalWeb">
+    <w:name w:val="Normal (Web)"/>
+    <w:basedOn w:val="Normal"/>
+    <w:uiPriority w:val="99"/>
+    <w:semiHidden/>
+    <w:unhideWhenUsed/>
+    <w:rsid w:val="00DE2E1E"/>
+    <w:pPr>
+      <w:spacing w:before="100" w:beforeAutospacing="1" w:after="100" w:afterAutospacing="1" w:line="240" w:lineRule="auto"/>
+    </w:pPr>
+    <w:rPr>
+      <w:rFonts w:ascii="Times New Roman" w:eastAsia="Times New Roman" w:hAnsi="Times New Roman" w:cs="Times New Roman"/>
+      <w:sz w:val="24"/>
+      <w:szCs w:val="24"/>
+    </w:rPr>
+  </w:style>
+  <w:style w:type="character" w:customStyle="1" w:styleId="jb-highlight-lightblue-bold-17">
+    <w:name w:val="jb-highlight-lightblue-bold-17"/>
+    <w:basedOn w:val="DefaultParagraphFont"/>
+    <w:rsid w:val="00DE2E1E"/>
+  </w:style>
 </w:styles>
 </file>
 
@@ -433,6 +483,27 @@
       <w:bCs/>
     </w:rPr>
   </w:style>
+  <w:style w:type="paragraph" w:styleId="NormalWeb">
+    <w:name w:val="Normal (Web)"/>
+    <w:basedOn w:val="Normal"/>
+    <w:uiPriority w:val="99"/>
+    <w:semiHidden/>
+    <w:unhideWhenUsed/>
+    <w:rsid w:val="00DE2E1E"/>
+    <w:pPr>
+      <w:spacing w:before="100" w:beforeAutospacing="1" w:after="100" w:afterAutospacing="1" w:line="240" w:lineRule="auto"/>
+    </w:pPr>
+    <w:rPr>
+      <w:rFonts w:ascii="Times New Roman" w:eastAsia="Times New Roman" w:hAnsi="Times New Roman" w:cs="Times New Roman"/>
+      <w:sz w:val="24"/>
+      <w:szCs w:val="24"/>
+    </w:rPr>
+  </w:style>
+  <w:style w:type="character" w:customStyle="1" w:styleId="jb-highlight-lightblue-bold-17">
+    <w:name w:val="jb-highlight-lightblue-bold-17"/>
+    <w:basedOn w:val="DefaultParagraphFont"/>
+    <w:rsid w:val="00DE2E1E"/>
+  </w:style>
 </w:styles>
 </file>
 

</xml_diff>